<commit_message>
Update Task 3 assignment
</commit_message>
<xml_diff>
--- a/assignment_documents/task_3_assignment.docx
+++ b/assignment_documents/task_3_assignment.docx
@@ -48,12 +48,16 @@
           <w:numId w:val="26"/>
         </w:numPr>
         <w:rPr>
-          <w:color w:val="auto"/>
-          <w:szCs w:val="22"/>
-        </w:rPr>
-      </w:pPr>
-      <w:r>
-        <w:rPr>
+          <w:b/>
+          <w:bCs/>
+          <w:color w:val="auto"/>
+          <w:szCs w:val="22"/>
+        </w:rPr>
+      </w:pPr>
+      <w:r>
+        <w:rPr>
+          <w:b/>
+          <w:bCs/>
           <w:color w:val="auto"/>
           <w:szCs w:val="22"/>
         </w:rPr>
@@ -62,6 +66,7 @@
     </w:p>
     <w:p>
       <w:pPr>
+        <w:ind w:firstLine="350"/>
         <w:rPr>
           <w:color w:val="auto"/>
           <w:szCs w:val="22"/>
@@ -100,7 +105,35 @@
           <w:color w:val="auto"/>
           <w:szCs w:val="22"/>
         </w:rPr>
-        <w:t xml:space="preserve">. These very same components support the creation and delivery of my website. </w:t>
+        <w:t xml:space="preserve">. These very same components support the creation and delivery </w:t>
+      </w:r>
+      <w:r>
+        <w:rPr>
+          <w:color w:val="auto"/>
+          <w:szCs w:val="22"/>
+        </w:rPr>
+        <w:t>of</w:t>
+      </w:r>
+      <w:r>
+        <w:rPr>
+          <w:color w:val="auto"/>
+          <w:szCs w:val="22"/>
+        </w:rPr>
+        <w:t xml:space="preserve"> every website</w:t>
+      </w:r>
+      <w:r>
+        <w:rPr>
+          <w:color w:val="auto"/>
+          <w:szCs w:val="22"/>
+        </w:rPr>
+        <w:t xml:space="preserve"> hosted on the internet, including my own website</w:t>
+      </w:r>
+      <w:r>
+        <w:rPr>
+          <w:color w:val="auto"/>
+          <w:szCs w:val="22"/>
+        </w:rPr>
+        <w:t xml:space="preserve">. </w:t>
       </w:r>
       <w:r>
         <w:rPr>
@@ -135,7 +168,21 @@
           <w:color w:val="auto"/>
           <w:szCs w:val="22"/>
         </w:rPr>
-        <w:t>would allow users to access my website</w:t>
+        <w:t>enable</w:t>
+      </w:r>
+      <w:r>
+        <w:rPr>
+          <w:color w:val="auto"/>
+          <w:szCs w:val="22"/>
+        </w:rPr>
+        <w:t xml:space="preserve"> users to access website</w:t>
+      </w:r>
+      <w:r>
+        <w:rPr>
+          <w:color w:val="auto"/>
+          <w:szCs w:val="22"/>
+        </w:rPr>
+        <w:t>s</w:t>
       </w:r>
       <w:r>
         <w:rPr>
@@ -184,7 +231,21 @@
           <w:color w:val="auto"/>
           <w:szCs w:val="22"/>
         </w:rPr>
-        <w:t xml:space="preserve"> cloud-based </w:t>
+        <w:t xml:space="preserve"> cloud</w:t>
+      </w:r>
+      <w:r>
+        <w:rPr>
+          <w:color w:val="auto"/>
+          <w:szCs w:val="22"/>
+        </w:rPr>
+        <w:t>-</w:t>
+      </w:r>
+      <w:r>
+        <w:rPr>
+          <w:color w:val="auto"/>
+          <w:szCs w:val="22"/>
+        </w:rPr>
+        <w:t xml:space="preserve"> </w:t>
       </w:r>
       <w:r>
         <w:rPr>
@@ -193,15 +254,13 @@
         </w:rPr>
         <w:t>or data-</w:t>
       </w:r>
-      <w:proofErr w:type="spellStart"/>
-      <w:r>
-        <w:rPr>
-          <w:color w:val="auto"/>
-          <w:szCs w:val="22"/>
-        </w:rPr>
-        <w:t>center</w:t>
-      </w:r>
-      <w:proofErr w:type="spellEnd"/>
+      <w:r>
+        <w:rPr>
+          <w:color w:val="auto"/>
+          <w:szCs w:val="22"/>
+        </w:rPr>
+        <w:t>centre</w:t>
+      </w:r>
       <w:r>
         <w:rPr>
           <w:color w:val="auto"/>
@@ -214,7 +273,7 @@
           <w:color w:val="auto"/>
           <w:szCs w:val="22"/>
         </w:rPr>
-        <w:t xml:space="preserve"> are generally used to store website files and deliver them to users upon request. </w:t>
+        <w:t xml:space="preserve"> are generally used to store website files and deliver them to users upon request.</w:t>
       </w:r>
     </w:p>
     <w:p>
@@ -370,12 +429,16 @@
           <w:numId w:val="26"/>
         </w:numPr>
         <w:rPr>
-          <w:color w:val="auto"/>
-          <w:szCs w:val="22"/>
-        </w:rPr>
-      </w:pPr>
-      <w:r>
-        <w:rPr>
+          <w:b/>
+          <w:bCs/>
+          <w:color w:val="auto"/>
+          <w:szCs w:val="22"/>
+        </w:rPr>
+      </w:pPr>
+      <w:r>
+        <w:rPr>
+          <w:b/>
+          <w:bCs/>
           <w:color w:val="auto"/>
           <w:szCs w:val="22"/>
         </w:rPr>
@@ -384,47 +447,74 @@
     </w:p>
     <w:p>
       <w:pPr>
-        <w:rPr>
-          <w:color w:val="auto"/>
-          <w:szCs w:val="22"/>
-        </w:rPr>
-      </w:pPr>
-      <w:r>
-        <w:rPr>
-          <w:color w:val="auto"/>
-          <w:szCs w:val="22"/>
-        </w:rPr>
-        <w:t xml:space="preserve">While somewhat vague, the terms </w:t>
-      </w:r>
-      <w:proofErr w:type="gramStart"/>
-      <w:r>
-        <w:rPr>
-          <w:color w:val="auto"/>
-          <w:szCs w:val="22"/>
-        </w:rPr>
-        <w:t>Web</w:t>
-      </w:r>
-      <w:proofErr w:type="gramEnd"/>
-      <w:r>
-        <w:rPr>
-          <w:color w:val="auto"/>
-          <w:szCs w:val="22"/>
-        </w:rPr>
-        <w:t xml:space="preserve"> 1.0, 2.0, and 3.0 describe </w:t>
-      </w:r>
-      <w:r>
-        <w:rPr>
-          <w:color w:val="auto"/>
-          <w:szCs w:val="22"/>
-        </w:rPr>
-        <w:t>different stages in the evolution of the internet as we know it today. Each term attempts to describe how users interact with the</w:t>
-      </w:r>
-      <w:r>
-        <w:rPr>
-          <w:color w:val="auto"/>
-          <w:szCs w:val="22"/>
-        </w:rPr>
-        <w:t xml:space="preserve"> content and technologies used for building websites. </w:t>
+        <w:ind w:firstLine="350"/>
+        <w:rPr>
+          <w:color w:val="auto"/>
+          <w:szCs w:val="22"/>
+        </w:rPr>
+      </w:pPr>
+      <w:r>
+        <w:rPr>
+          <w:color w:val="auto"/>
+          <w:szCs w:val="22"/>
+        </w:rPr>
+        <w:t xml:space="preserve">While somewhat vague, the terms Web 1.0, 2.0, and 3.0 describe </w:t>
+      </w:r>
+      <w:r>
+        <w:rPr>
+          <w:color w:val="auto"/>
+          <w:szCs w:val="22"/>
+        </w:rPr>
+        <w:t xml:space="preserve">different stages in the evolution of the internet as we know it today. Each term attempts to describe how users </w:t>
+      </w:r>
+      <w:r>
+        <w:rPr>
+          <w:color w:val="auto"/>
+          <w:szCs w:val="22"/>
+        </w:rPr>
+        <w:t xml:space="preserve">have </w:t>
+      </w:r>
+      <w:r>
+        <w:rPr>
+          <w:color w:val="auto"/>
+          <w:szCs w:val="22"/>
+        </w:rPr>
+        <w:t>interact</w:t>
+      </w:r>
+      <w:r>
+        <w:rPr>
+          <w:color w:val="auto"/>
+          <w:szCs w:val="22"/>
+        </w:rPr>
+        <w:t>ed</w:t>
+      </w:r>
+      <w:r>
+        <w:rPr>
+          <w:color w:val="auto"/>
+          <w:szCs w:val="22"/>
+        </w:rPr>
+        <w:t xml:space="preserve"> with the</w:t>
+      </w:r>
+      <w:r>
+        <w:rPr>
+          <w:color w:val="auto"/>
+          <w:szCs w:val="22"/>
+        </w:rPr>
+        <w:t xml:space="preserve"> content and technologies used for building websites</w:t>
+      </w:r>
+      <w:r>
+        <w:rPr>
+          <w:color w:val="auto"/>
+          <w:szCs w:val="22"/>
+        </w:rPr>
+        <w:t xml:space="preserve"> over time</w:t>
+      </w:r>
+      <w:r>
+        <w:rPr>
+          <w:color w:val="auto"/>
+          <w:szCs w:val="22"/>
+        </w:rPr>
+        <w:t xml:space="preserve">. </w:t>
       </w:r>
       <w:r>
         <w:rPr>
@@ -474,6 +564,20 @@
           <w:szCs w:val="22"/>
         </w:rPr>
         <w:t xml:space="preserve"> content on these websites rarely changed unless manually updated by the site owner.</w:t>
+      </w:r>
+      <w:r>
+        <w:rPr>
+          <w:color w:val="auto"/>
+          <w:szCs w:val="22"/>
+        </w:rPr>
+        <w:t xml:space="preserve"> Even massive </w:t>
+      </w:r>
+      <w:r>
+        <w:rPr>
+          <w:color w:val="auto"/>
+          <w:szCs w:val="22"/>
+        </w:rPr>
+        <w:t>companies such as Amazon once relied on simple Web 1.0 websites to reach their customers.</w:t>
       </w:r>
     </w:p>
     <w:p>
@@ -540,6 +644,13 @@
         </w:rPr>
         <w:t xml:space="preserve">, submit content, and interact with websites in real-time. </w:t>
       </w:r>
+      <w:r>
+        <w:rPr>
+          <w:color w:val="auto"/>
+          <w:szCs w:val="22"/>
+        </w:rPr>
+        <w:t xml:space="preserve">The most notable examples of Web 2.0 websites include Facebook, Twitter, Instagram, LinkedIn, and YouTube. </w:t>
+      </w:r>
     </w:p>
     <w:p>
       <w:pPr>
@@ -575,30 +686,86 @@
           <w:color w:val="auto"/>
           <w:szCs w:val="22"/>
         </w:rPr>
-        <w:t xml:space="preserve"> and is somewhat harder to define. It </w:t>
-      </w:r>
-      <w:proofErr w:type="gramStart"/>
-      <w:r>
-        <w:rPr>
-          <w:color w:val="auto"/>
-          <w:szCs w:val="22"/>
-        </w:rPr>
-        <w:t>is described as being</w:t>
-      </w:r>
-      <w:proofErr w:type="gramEnd"/>
-      <w:r>
-        <w:rPr>
-          <w:color w:val="auto"/>
-          <w:szCs w:val="22"/>
-        </w:rPr>
-        <w:t xml:space="preserve"> more focused on user control, intelligence, and trust, incorporating technologies such as blockchain</w:t>
-      </w:r>
-      <w:r>
-        <w:rPr>
-          <w:color w:val="auto"/>
-          <w:szCs w:val="22"/>
-        </w:rPr>
-        <w:t>, decentralized apps, semantic data, and AI-driven personalization. Websites built with these technologies are more autonomous and less dependent on centralized platforms.</w:t>
+        <w:t xml:space="preserve"> and is somewhat harder to define. It is described as being more focused on user control, intelligence, and trust, incorporating technologies such as blockchain</w:t>
+      </w:r>
+      <w:r>
+        <w:rPr>
+          <w:color w:val="auto"/>
+          <w:szCs w:val="22"/>
+        </w:rPr>
+        <w:t>, decentralized apps</w:t>
+      </w:r>
+      <w:r>
+        <w:rPr>
+          <w:color w:val="auto"/>
+          <w:szCs w:val="22"/>
+        </w:rPr>
+        <w:t xml:space="preserve"> (aka </w:t>
+      </w:r>
+      <w:proofErr w:type="spellStart"/>
+      <w:r>
+        <w:rPr>
+          <w:color w:val="auto"/>
+          <w:szCs w:val="22"/>
+        </w:rPr>
+        <w:t>dApps</w:t>
+      </w:r>
+      <w:proofErr w:type="spellEnd"/>
+      <w:r>
+        <w:rPr>
+          <w:color w:val="auto"/>
+          <w:szCs w:val="22"/>
+        </w:rPr>
+        <w:t>)</w:t>
+      </w:r>
+      <w:r>
+        <w:rPr>
+          <w:color w:val="auto"/>
+          <w:szCs w:val="22"/>
+        </w:rPr>
+        <w:t>, semantic data</w:t>
+      </w:r>
+      <w:r>
+        <w:rPr>
+          <w:color w:val="auto"/>
+          <w:szCs w:val="22"/>
+        </w:rPr>
+        <w:t xml:space="preserve"> (i.e., where AI helps </w:t>
+      </w:r>
+      <w:r>
+        <w:rPr>
+          <w:color w:val="auto"/>
+          <w:szCs w:val="22"/>
+        </w:rPr>
+        <w:t>computers understand the meaning of the data)</w:t>
+      </w:r>
+      <w:r>
+        <w:rPr>
+          <w:color w:val="auto"/>
+          <w:szCs w:val="22"/>
+        </w:rPr>
+        <w:t>, and AI-driven personalization. Websites built with these technologies are more autonomous and less dependent on centralized platforms.</w:t>
+      </w:r>
+      <w:r>
+        <w:rPr>
+          <w:color w:val="auto"/>
+          <w:szCs w:val="22"/>
+        </w:rPr>
+        <w:t xml:space="preserve"> Moreover, cryptocurrencies and NFTs</w:t>
+      </w:r>
+      <w:r>
+        <w:rPr>
+          <w:color w:val="auto"/>
+          <w:szCs w:val="22"/>
+        </w:rPr>
+        <w:t>, which are digital assets for ownership and transactions, have arisen as a result of Web 3.0 technologies</w:t>
+      </w:r>
+      <w:r>
+        <w:rPr>
+          <w:color w:val="auto"/>
+          <w:szCs w:val="22"/>
+        </w:rPr>
+        <w:t>. The Metaverse, which attempts to create immersive 3D virtual worlds, is also reliant on Web 3.0 technologies.</w:t>
       </w:r>
     </w:p>
     <w:p>
@@ -617,26 +784,229 @@
           <w:numId w:val="26"/>
         </w:numPr>
         <w:rPr>
-          <w:color w:val="auto"/>
-          <w:szCs w:val="22"/>
-        </w:rPr>
-      </w:pPr>
-      <w:r>
-        <w:rPr>
-          <w:color w:val="auto"/>
-          <w:szCs w:val="22"/>
-        </w:rPr>
+          <w:b/>
+          <w:bCs/>
+          <w:color w:val="auto"/>
+          <w:szCs w:val="22"/>
+        </w:rPr>
+      </w:pPr>
+      <w:r>
+        <w:rPr>
+          <w:b/>
+          <w:bCs/>
+          <w:color w:val="auto"/>
+          <w:szCs w:val="22"/>
+        </w:rPr>
+        <w:lastRenderedPageBreak/>
         <w:t>Detail the difference between responsive and non-responsive web design.</w:t>
       </w:r>
     </w:p>
     <w:p>
       <w:pPr>
+        <w:ind w:left="0" w:firstLine="360"/>
+        <w:rPr>
+          <w:color w:val="auto"/>
+          <w:szCs w:val="22"/>
+        </w:rPr>
+      </w:pPr>
+      <w:r>
+        <w:rPr>
+          <w:color w:val="auto"/>
+          <w:szCs w:val="22"/>
+        </w:rPr>
+        <w:t>The main difference between responsive and non-responsive web design lies in</w:t>
+      </w:r>
+      <w:r>
+        <w:rPr>
+          <w:color w:val="auto"/>
+          <w:szCs w:val="22"/>
+        </w:rPr>
+        <w:t xml:space="preserve"> how a website adapts to different screen sizes and devices. </w:t>
+      </w:r>
+      <w:r>
+        <w:rPr>
+          <w:color w:val="auto"/>
+          <w:szCs w:val="22"/>
+        </w:rPr>
+        <w:t xml:space="preserve">Essentially, a responsive website </w:t>
+      </w:r>
+      <w:r>
+        <w:rPr>
+          <w:color w:val="auto"/>
+          <w:szCs w:val="22"/>
+        </w:rPr>
+        <w:t>makes use of flexible layouts and images, fluid grids</w:t>
+      </w:r>
+      <w:r>
+        <w:rPr>
+          <w:color w:val="auto"/>
+          <w:szCs w:val="22"/>
+        </w:rPr>
+        <w:t>, and CSS media queries</w:t>
+      </w:r>
+      <w:r>
+        <w:rPr>
+          <w:color w:val="auto"/>
+          <w:szCs w:val="22"/>
+        </w:rPr>
+        <w:t xml:space="preserve"> that enable the website to </w:t>
+      </w:r>
+      <w:r>
+        <w:rPr>
+          <w:color w:val="auto"/>
+          <w:szCs w:val="22"/>
+        </w:rPr>
+        <w:t xml:space="preserve">dynamically </w:t>
+      </w:r>
+      <w:r>
+        <w:rPr>
+          <w:color w:val="auto"/>
+          <w:szCs w:val="22"/>
+        </w:rPr>
+        <w:t xml:space="preserve">adjust its structure and appearance </w:t>
+      </w:r>
+      <w:r>
+        <w:rPr>
+          <w:color w:val="auto"/>
+          <w:szCs w:val="22"/>
+        </w:rPr>
+        <w:t xml:space="preserve">based on the user’s screen size. </w:t>
+      </w:r>
+      <w:r>
+        <w:rPr>
+          <w:color w:val="auto"/>
+          <w:szCs w:val="22"/>
+        </w:rPr>
+        <w:t>This ensures the website maintains a consistent resolution and orientation across desktops, tablets, and smartphones</w:t>
+      </w:r>
+      <w:r>
+        <w:rPr>
+          <w:color w:val="auto"/>
+          <w:szCs w:val="22"/>
+        </w:rPr>
+        <w:t xml:space="preserve"> without requiring separate versions of the website for these devices.</w:t>
+      </w:r>
+      <w:r>
+        <w:rPr>
+          <w:color w:val="auto"/>
+          <w:szCs w:val="22"/>
+        </w:rPr>
+        <w:t xml:space="preserve"> Moreover,</w:t>
+      </w:r>
+      <w:r>
+        <w:rPr>
+          <w:color w:val="auto"/>
+          <w:szCs w:val="22"/>
+        </w:rPr>
+        <w:t xml:space="preserve"> responsive design improves</w:t>
+      </w:r>
+      <w:r>
+        <w:rPr>
+          <w:color w:val="auto"/>
+          <w:szCs w:val="22"/>
+        </w:rPr>
+        <w:t xml:space="preserve"> SEO</w:t>
+      </w:r>
+      <w:r>
+        <w:rPr>
+          <w:color w:val="auto"/>
+          <w:szCs w:val="22"/>
+        </w:rPr>
+        <w:t xml:space="preserve"> by retaining users on their websites for longer and improving search engine crawl efficiency across all devices.</w:t>
+      </w:r>
+      <w:r>
+        <w:rPr>
+          <w:color w:val="auto"/>
+          <w:szCs w:val="22"/>
+        </w:rPr>
+        <w:t xml:space="preserve"> Conversely, non-responsive websites use fixed-width layouts that are designed for a single screen size</w:t>
+      </w:r>
+      <w:r>
+        <w:rPr>
+          <w:color w:val="auto"/>
+          <w:szCs w:val="22"/>
+        </w:rPr>
+        <w:t>, usually for desktops. This means that the content can overflow</w:t>
+      </w:r>
+      <w:r>
+        <w:rPr>
+          <w:color w:val="auto"/>
+          <w:szCs w:val="22"/>
+        </w:rPr>
+        <w:t>, appear too small, require horizontal sc</w:t>
+      </w:r>
+      <w:r>
+        <w:rPr>
+          <w:color w:val="auto"/>
+          <w:szCs w:val="22"/>
+        </w:rPr>
+        <w:t xml:space="preserve">rolling, or even break entirely when viewed on smaller </w:t>
+      </w:r>
+      <w:r>
+        <w:rPr>
+          <w:color w:val="auto"/>
+          <w:szCs w:val="22"/>
+        </w:rPr>
+        <w:t>device screens.</w:t>
+      </w:r>
+      <w:r>
+        <w:rPr>
+          <w:color w:val="auto"/>
+          <w:szCs w:val="22"/>
+        </w:rPr>
+        <w:t xml:space="preserve"> This will often frustrate users, leading to higher bounce rates (i.e., </w:t>
+      </w:r>
+      <w:r>
+        <w:rPr>
+          <w:color w:val="auto"/>
+          <w:szCs w:val="22"/>
+        </w:rPr>
+        <w:t>visitors landing on a website who leave without interacting with it further)</w:t>
+      </w:r>
+      <w:r>
+        <w:rPr>
+          <w:color w:val="auto"/>
+          <w:szCs w:val="22"/>
+        </w:rPr>
+        <w:t xml:space="preserve"> and</w:t>
+      </w:r>
+      <w:r>
+        <w:rPr>
+          <w:color w:val="auto"/>
+          <w:szCs w:val="22"/>
+        </w:rPr>
+        <w:t>, consequently, poor SEO</w:t>
+      </w:r>
+      <w:r>
+        <w:rPr>
+          <w:color w:val="auto"/>
+          <w:szCs w:val="22"/>
+        </w:rPr>
+        <w:t>.</w:t>
+      </w:r>
+    </w:p>
+    <w:p>
+      <w:pPr>
         <w:ind w:left="0" w:firstLine="0"/>
         <w:rPr>
           <w:color w:val="auto"/>
           <w:szCs w:val="22"/>
         </w:rPr>
       </w:pPr>
+      <w:r>
+        <w:rPr>
+          <w:color w:val="auto"/>
+          <w:szCs w:val="22"/>
+        </w:rPr>
+        <w:tab/>
+      </w:r>
+      <w:r>
+        <w:rPr>
+          <w:color w:val="auto"/>
+          <w:szCs w:val="22"/>
+        </w:rPr>
+        <w:t>In summary, responsive design improves usability, accessibility, SEO, and user experience across devices, whereas non-responsive design often leads to poor mobile experiences and higher bounce rates.</w:t>
+      </w:r>
     </w:p>
     <w:sectPr>
       <w:headerReference w:type="default" r:id="rId7"/>
@@ -685,7 +1055,6 @@
         <w:docPartUnique/>
       </w:docPartObj>
     </w:sdtPr>
-    <w:sdtEndPr/>
     <w:sdtContent>
       <w:sdt>
         <w:sdtPr>
@@ -695,7 +1064,6 @@
             <w:docPartUnique/>
           </w:docPartObj>
         </w:sdtPr>
-        <w:sdtEndPr/>
         <w:sdtContent>
           <w:p>
             <w:pPr>
@@ -4739,6 +5107,7 @@
   <w:style w:type="character" w:default="1" w:styleId="DefaultParagraphFont">
     <w:name w:val="Default Paragraph Font"/>
     <w:uiPriority w:val="1"/>
+    <w:semiHidden/>
     <w:unhideWhenUsed/>
   </w:style>
   <w:style w:type="table" w:default="1" w:styleId="TableNormal">

</xml_diff>

<commit_message>
Change home.html to index.html for publishing on GitHub
</commit_message>
<xml_diff>
--- a/assignment_documents/task_3_assignment.docx
+++ b/assignment_documents/task_3_assignment.docx
@@ -275,6 +275,27 @@
         </w:rPr>
         <w:t xml:space="preserve"> are generally used to store website files and deliver them to users upon request.</w:t>
       </w:r>
+      <w:r>
+        <w:rPr>
+          <w:color w:val="auto"/>
+          <w:szCs w:val="22"/>
+        </w:rPr>
+        <w:t xml:space="preserve"> Personally, I used a desktop to create my website, and made use of </w:t>
+      </w:r>
+      <w:r>
+        <w:rPr>
+          <w:color w:val="auto"/>
+          <w:szCs w:val="22"/>
+        </w:rPr>
+        <w:t>network devices</w:t>
+      </w:r>
+      <w:r>
+        <w:rPr>
+          <w:color w:val="auto"/>
+          <w:szCs w:val="22"/>
+        </w:rPr>
+        <w:t xml:space="preserve"> at my workplace to connect to the internet and view resources/troubleshoot issues.</w:t>
+      </w:r>
     </w:p>
     <w:p>
       <w:pPr>
@@ -326,14 +347,196 @@
           <w:color w:val="auto"/>
           <w:szCs w:val="22"/>
         </w:rPr>
-        <w:t xml:space="preserve"> manage hardware resources and run applications. Core internet protocols such as TCP/IP</w:t>
-      </w:r>
-      <w:r>
-        <w:rPr>
-          <w:color w:val="auto"/>
-          <w:szCs w:val="22"/>
-        </w:rPr>
-        <w:t xml:space="preserve">, DNS, and HTTPS allow for </w:t>
+        <w:t xml:space="preserve"> manage hardware resources and run applications.</w:t>
+      </w:r>
+      <w:r>
+        <w:rPr>
+          <w:color w:val="auto"/>
+          <w:szCs w:val="22"/>
+        </w:rPr>
+        <w:t xml:space="preserve"> </w:t>
+      </w:r>
+      <w:r>
+        <w:rPr>
+          <w:color w:val="auto"/>
+          <w:szCs w:val="22"/>
+        </w:rPr>
+        <w:t xml:space="preserve">I used a Windows desktop to create my website. </w:t>
+      </w:r>
+      <w:r>
+        <w:rPr>
+          <w:color w:val="auto"/>
+          <w:szCs w:val="22"/>
+        </w:rPr>
+        <w:t>Prior to creating a website, wireframes are generally u</w:t>
+      </w:r>
+      <w:r>
+        <w:rPr>
+          <w:color w:val="auto"/>
+          <w:szCs w:val="22"/>
+        </w:rPr>
+        <w:t>sed to design it beforehand. I personally used Balsamiq.com to create the wireframes for this project.</w:t>
+      </w:r>
+      <w:r>
+        <w:rPr>
+          <w:color w:val="auto"/>
+          <w:szCs w:val="22"/>
+        </w:rPr>
+        <w:t xml:space="preserve"> </w:t>
+      </w:r>
+      <w:r>
+        <w:rPr>
+          <w:color w:val="auto"/>
+          <w:szCs w:val="22"/>
+        </w:rPr>
+        <w:t>IDEs</w:t>
+      </w:r>
+      <w:r>
+        <w:rPr>
+          <w:color w:val="auto"/>
+          <w:szCs w:val="22"/>
+        </w:rPr>
+        <w:t xml:space="preserve">, such as VSC, are needed to write </w:t>
+      </w:r>
+      <w:r>
+        <w:rPr>
+          <w:color w:val="auto"/>
+          <w:szCs w:val="22"/>
+        </w:rPr>
+        <w:t xml:space="preserve">the code that </w:t>
+      </w:r>
+      <w:r>
+        <w:rPr>
+          <w:color w:val="auto"/>
+          <w:szCs w:val="22"/>
+        </w:rPr>
+        <w:t xml:space="preserve">produce </w:t>
+      </w:r>
+      <w:r>
+        <w:rPr>
+          <w:color w:val="auto"/>
+          <w:szCs w:val="22"/>
+        </w:rPr>
+        <w:t>websites.</w:t>
+      </w:r>
+      <w:r>
+        <w:rPr>
+          <w:color w:val="auto"/>
+          <w:szCs w:val="22"/>
+        </w:rPr>
+        <w:t xml:space="preserve"> Specifically, I used </w:t>
+      </w:r>
+      <w:r>
+        <w:rPr>
+          <w:color w:val="auto"/>
+          <w:szCs w:val="22"/>
+        </w:rPr>
+        <w:t>VSC to create my website.</w:t>
+      </w:r>
+      <w:r>
+        <w:rPr>
+          <w:color w:val="auto"/>
+          <w:szCs w:val="22"/>
+        </w:rPr>
+        <w:t xml:space="preserve"> </w:t>
+      </w:r>
+      <w:r>
+        <w:rPr>
+          <w:color w:val="auto"/>
+          <w:szCs w:val="22"/>
+        </w:rPr>
+        <w:t xml:space="preserve">Version control software such as Git are also used when creating websites. </w:t>
+      </w:r>
+      <w:r>
+        <w:rPr>
+          <w:color w:val="auto"/>
+          <w:szCs w:val="22"/>
+        </w:rPr>
+        <w:t>Personally</w:t>
+      </w:r>
+      <w:r>
+        <w:rPr>
+          <w:color w:val="auto"/>
+          <w:szCs w:val="22"/>
+        </w:rPr>
+        <w:t xml:space="preserve">, I used GitHub to </w:t>
+      </w:r>
+      <w:r>
+        <w:rPr>
+          <w:color w:val="auto"/>
+          <w:szCs w:val="22"/>
+        </w:rPr>
+        <w:t>maintain my files throughout the project.</w:t>
+      </w:r>
+      <w:r>
+        <w:rPr>
+          <w:color w:val="auto"/>
+          <w:szCs w:val="22"/>
+        </w:rPr>
+        <w:t xml:space="preserve"> </w:t>
+      </w:r>
+      <w:r>
+        <w:rPr>
+          <w:color w:val="auto"/>
+          <w:szCs w:val="22"/>
+        </w:rPr>
+        <w:t>Websites a</w:t>
+      </w:r>
+      <w:r>
+        <w:rPr>
+          <w:color w:val="auto"/>
+          <w:szCs w:val="22"/>
+        </w:rPr>
+        <w:t xml:space="preserve">lso require a browser such as Chrome, Edge, Firefox, and others to </w:t>
+      </w:r>
+      <w:r>
+        <w:rPr>
+          <w:color w:val="auto"/>
+          <w:szCs w:val="22"/>
+        </w:rPr>
+        <w:t>be viewed.</w:t>
+      </w:r>
+      <w:r>
+        <w:rPr>
+          <w:color w:val="auto"/>
+          <w:szCs w:val="22"/>
+        </w:rPr>
+        <w:t xml:space="preserve"> I personally used Chrome to view my website as I was creating it.</w:t>
+      </w:r>
+      <w:r>
+        <w:rPr>
+          <w:color w:val="auto"/>
+          <w:szCs w:val="22"/>
+        </w:rPr>
+        <w:t xml:space="preserve"> </w:t>
+      </w:r>
+      <w:r>
+        <w:rPr>
+          <w:color w:val="auto"/>
+          <w:szCs w:val="22"/>
+        </w:rPr>
+        <w:t>Core internet protocols such as TCP/IP</w:t>
+      </w:r>
+      <w:r>
+        <w:rPr>
+          <w:color w:val="auto"/>
+          <w:szCs w:val="22"/>
+        </w:rPr>
+        <w:t xml:space="preserve">, DNS, and </w:t>
+      </w:r>
+      <w:r>
+        <w:rPr>
+          <w:color w:val="auto"/>
+          <w:szCs w:val="22"/>
+        </w:rPr>
+        <w:t>HTTP/</w:t>
+      </w:r>
+      <w:r>
+        <w:rPr>
+          <w:color w:val="auto"/>
+          <w:szCs w:val="22"/>
+        </w:rPr>
+        <w:t xml:space="preserve">HTTPS allow for </w:t>
       </w:r>
       <w:r>
         <w:rPr>
@@ -368,7 +571,79 @@
           <w:color w:val="auto"/>
           <w:szCs w:val="22"/>
         </w:rPr>
-        <w:t xml:space="preserve"> are used to deliver a website’s files to browsers. </w:t>
+        <w:t xml:space="preserve"> are used to deliver a website’s files to browsers.</w:t>
+      </w:r>
+      <w:r>
+        <w:rPr>
+          <w:color w:val="auto"/>
+          <w:szCs w:val="22"/>
+        </w:rPr>
+        <w:t xml:space="preserve"> For websites dealing with large amounts of data, </w:t>
+      </w:r>
+      <w:r>
+        <w:rPr>
+          <w:color w:val="auto"/>
+          <w:szCs w:val="22"/>
+        </w:rPr>
+        <w:t>database software such as Azure</w:t>
+      </w:r>
+      <w:r>
+        <w:rPr>
+          <w:color w:val="auto"/>
+          <w:szCs w:val="22"/>
+        </w:rPr>
+        <w:t>, AWS,</w:t>
+      </w:r>
+      <w:r>
+        <w:rPr>
+          <w:color w:val="auto"/>
+          <w:szCs w:val="22"/>
+        </w:rPr>
+        <w:t xml:space="preserve"> and </w:t>
+      </w:r>
+      <w:proofErr w:type="spellStart"/>
+      <w:r>
+        <w:rPr>
+          <w:color w:val="auto"/>
+          <w:szCs w:val="22"/>
+        </w:rPr>
+        <w:t>mySQL</w:t>
+      </w:r>
+      <w:proofErr w:type="spellEnd"/>
+      <w:r>
+        <w:rPr>
+          <w:color w:val="auto"/>
+          <w:szCs w:val="22"/>
+        </w:rPr>
+        <w:t xml:space="preserve"> </w:t>
+      </w:r>
+      <w:r>
+        <w:rPr>
+          <w:color w:val="auto"/>
+          <w:szCs w:val="22"/>
+        </w:rPr>
+        <w:t>would likely be</w:t>
+      </w:r>
+      <w:r>
+        <w:rPr>
+          <w:color w:val="auto"/>
+          <w:szCs w:val="22"/>
+        </w:rPr>
+        <w:t xml:space="preserve"> used.</w:t>
+      </w:r>
+      <w:r>
+        <w:rPr>
+          <w:color w:val="auto"/>
+          <w:szCs w:val="22"/>
+        </w:rPr>
+        <w:t xml:space="preserve"> For websites dealing with payments, payment gateway software such as Stripe would be needed.</w:t>
+      </w:r>
+      <w:r>
+        <w:rPr>
+          <w:color w:val="auto"/>
+          <w:szCs w:val="22"/>
+        </w:rPr>
+        <w:t xml:space="preserve"> </w:t>
       </w:r>
       <w:r>
         <w:rPr>
@@ -403,7 +678,35 @@
           <w:color w:val="auto"/>
           <w:szCs w:val="22"/>
         </w:rPr>
-        <w:t xml:space="preserve">. These technologies were </w:t>
+        <w:t xml:space="preserve">. </w:t>
+      </w:r>
+      <w:r>
+        <w:rPr>
+          <w:color w:val="auto"/>
+          <w:szCs w:val="22"/>
+        </w:rPr>
+        <w:t>Specifically, t</w:t>
+      </w:r>
+      <w:r>
+        <w:rPr>
+          <w:color w:val="auto"/>
+          <w:szCs w:val="22"/>
+        </w:rPr>
+        <w:t xml:space="preserve">hese </w:t>
+      </w:r>
+      <w:r>
+        <w:rPr>
+          <w:color w:val="auto"/>
+          <w:szCs w:val="22"/>
+        </w:rPr>
+        <w:t xml:space="preserve">front-end </w:t>
+      </w:r>
+      <w:r>
+        <w:rPr>
+          <w:color w:val="auto"/>
+          <w:szCs w:val="22"/>
+        </w:rPr>
+        <w:t xml:space="preserve">technologies were </w:t>
       </w:r>
       <w:r>
         <w:rPr>
@@ -458,7 +761,23 @@
           <w:color w:val="auto"/>
           <w:szCs w:val="22"/>
         </w:rPr>
-        <w:t xml:space="preserve">While somewhat vague, the terms Web 1.0, 2.0, and 3.0 describe </w:t>
+        <w:t xml:space="preserve">While somewhat vague, the terms </w:t>
+      </w:r>
+      <w:proofErr w:type="gramStart"/>
+      <w:r>
+        <w:rPr>
+          <w:color w:val="auto"/>
+          <w:szCs w:val="22"/>
+        </w:rPr>
+        <w:t>Web</w:t>
+      </w:r>
+      <w:proofErr w:type="gramEnd"/>
+      <w:r>
+        <w:rPr>
+          <w:color w:val="auto"/>
+          <w:szCs w:val="22"/>
+        </w:rPr>
+        <w:t xml:space="preserve"> 1.0, 2.0, and 3.0 describe </w:t>
       </w:r>
       <w:r>
         <w:rPr>
@@ -642,7 +961,36 @@
           <w:color w:val="auto"/>
           <w:szCs w:val="22"/>
         </w:rPr>
-        <w:t xml:space="preserve">, submit content, and interact with websites in real-time. </w:t>
+        <w:t xml:space="preserve">, submit </w:t>
+      </w:r>
+      <w:r>
+        <w:rPr>
+          <w:color w:val="auto"/>
+          <w:szCs w:val="22"/>
+        </w:rPr>
+        <w:lastRenderedPageBreak/>
+        <w:t>content, and interact with websites in real-time</w:t>
+      </w:r>
+      <w:r>
+        <w:rPr>
+          <w:color w:val="auto"/>
+          <w:szCs w:val="22"/>
+        </w:rPr>
+        <w:t xml:space="preserve"> (essentially, “read</w:t>
+      </w:r>
+      <w:r>
+        <w:rPr>
+          <w:color w:val="auto"/>
+          <w:szCs w:val="22"/>
+        </w:rPr>
+        <w:t>-write” websites)</w:t>
+      </w:r>
+      <w:r>
+        <w:rPr>
+          <w:color w:val="auto"/>
+          <w:szCs w:val="22"/>
+        </w:rPr>
+        <w:t xml:space="preserve">. </w:t>
       </w:r>
       <w:r>
         <w:rPr>
@@ -686,7 +1034,35 @@
           <w:color w:val="auto"/>
           <w:szCs w:val="22"/>
         </w:rPr>
-        <w:t xml:space="preserve"> and is somewhat harder to define. It is described as being more focused on user control, intelligence, and trust, incorporating technologies such as blockchain</w:t>
+        <w:t xml:space="preserve"> and is somewhat harder to define. It is </w:t>
+      </w:r>
+      <w:r>
+        <w:rPr>
+          <w:color w:val="auto"/>
+          <w:szCs w:val="22"/>
+        </w:rPr>
+        <w:t>often labelled as</w:t>
+      </w:r>
+      <w:r>
+        <w:rPr>
+          <w:color w:val="auto"/>
+          <w:szCs w:val="22"/>
+        </w:rPr>
+        <w:t xml:space="preserve"> </w:t>
+      </w:r>
+      <w:r>
+        <w:rPr>
+          <w:color w:val="auto"/>
+          <w:szCs w:val="22"/>
+        </w:rPr>
+        <w:t xml:space="preserve">“read-write-own” and is </w:t>
+      </w:r>
+      <w:r>
+        <w:rPr>
+          <w:color w:val="auto"/>
+          <w:szCs w:val="22"/>
+        </w:rPr>
+        <w:t>more focused on user control, intelligence, and trust, incorporating technologies such as blockchain</w:t>
       </w:r>
       <w:r>
         <w:rPr>
@@ -758,7 +1134,23 @@
           <w:color w:val="auto"/>
           <w:szCs w:val="22"/>
         </w:rPr>
-        <w:t>, which are digital assets for ownership and transactions, have arisen as a result of Web 3.0 technologies</w:t>
+        <w:t xml:space="preserve">, which are digital assets for ownership and transactions, have arisen </w:t>
+      </w:r>
+      <w:proofErr w:type="gramStart"/>
+      <w:r>
+        <w:rPr>
+          <w:color w:val="auto"/>
+          <w:szCs w:val="22"/>
+        </w:rPr>
+        <w:t>as a result of</w:t>
+      </w:r>
+      <w:proofErr w:type="gramEnd"/>
+      <w:r>
+        <w:rPr>
+          <w:color w:val="auto"/>
+          <w:szCs w:val="22"/>
+        </w:rPr>
+        <w:t xml:space="preserve"> Web 3.0 technologies</w:t>
       </w:r>
       <w:r>
         <w:rPr>
@@ -797,7 +1189,6 @@
           <w:color w:val="auto"/>
           <w:szCs w:val="22"/>
         </w:rPr>
-        <w:lastRenderedPageBreak/>
         <w:t>Detail the difference between responsive and non-responsive web design.</w:t>
       </w:r>
     </w:p>
@@ -1055,6 +1446,7 @@
         <w:docPartUnique/>
       </w:docPartObj>
     </w:sdtPr>
+    <w:sdtEndPr/>
     <w:sdtContent>
       <w:sdt>
         <w:sdtPr>
@@ -1064,6 +1456,7 @@
             <w:docPartUnique/>
           </w:docPartObj>
         </w:sdtPr>
+        <w:sdtEndPr/>
         <w:sdtContent>
           <w:p>
             <w:pPr>

</xml_diff>